<commit_message>
Project refactoring for data creation and data processing.
I've completed the data processing with the features as per defined in the wiki doc. I now need to create graphs for each of the decades and I want to ascertain if the distributions for the features for prediction are different for each of the decades.
</commit_message>
<xml_diff>
--- a/Wiki.docx
+++ b/Wiki.docx
@@ -128,31 +128,7 @@
       </w:pPr>
       <w:r>
         <w:rPr/>
-        <w:t xml:space="preserve">I decided to collect data using parquet files from 1970s to 2020s to be able to see if there is any change in the behaviour of the data across time.  I chose to scrape the data 4 times for every month in that year range to create enough granularity of the data. </w:t>
-      </w:r>
-      <w:r>
-        <w:rPr/>
-        <w:t>Because</w:t>
-      </w:r>
-      <w:r>
-        <w:rPr/>
-        <w:t xml:space="preserve"> the charts are on a weekly basis, I need to collect the data weekly. I also want to create a big enough dataset to apply descriptive a</w:t>
-      </w:r>
-      <w:r>
-        <w:rPr/>
-        <w:t>nd</w:t>
-      </w:r>
-      <w:r>
-        <w:rPr/>
-        <w:t xml:space="preserve"> machine learning </w:t>
-      </w:r>
-      <w:r>
-        <w:rPr/>
-        <w:t>analysis</w:t>
-      </w:r>
-      <w:r>
-        <w:rPr/>
-        <w:t xml:space="preserve">.  </w:t>
+        <w:t xml:space="preserve">I decided to collect data using parquet files from 1970s to 2020s to be able to see if there is any change in the behaviour of the data across time.  I chose to scrape the data 4 times for every month in that year range to create enough granularity of the data. Because the charts are on a weekly basis, I need to collect the data weekly. I also want to create a big enough dataset to apply descriptive and machine learning analysis.  </w:t>
       </w:r>
     </w:p>
     <w:p>
@@ -167,7 +143,11 @@
         </w:rPr>
       </w:pPr>
       <w:r>
-        <w:rPr/>
+        <w:rPr>
+          <w:b/>
+          <w:bCs/>
+          <w:u w:val="single"/>
+        </w:rPr>
       </w:r>
       <w:r>
         <w:br w:type="page"/>
@@ -190,38 +170,18 @@
           <w:bCs/>
           <w:u w:val="single"/>
         </w:rPr>
-        <w:t xml:space="preserve">DATA </w:t>
-      </w:r>
-      <w:r>
-        <w:rPr>
-          <w:b/>
-          <w:bCs/>
-          <w:u w:val="single"/>
-        </w:rPr>
-        <w:t>PROCESSING</w:t>
-      </w:r>
-    </w:p>
-    <w:p>
-      <w:pPr>
-        <w:pStyle w:val="Normal"/>
-        <w:jc w:val="both"/>
-        <w:rPr/>
-      </w:pPr>
-      <w:r>
-        <w:rPr/>
-        <w:t xml:space="preserve">My initial objective is to find out the characteristics that differentiate the </w:t>
-      </w:r>
-      <w:r>
-        <w:rPr/>
-        <w:t>number one</w:t>
-      </w:r>
-      <w:r>
-        <w:rPr/>
-        <w:t xml:space="preserve"> songs from the rest of the songs. </w:t>
-      </w:r>
-      <w:r>
-        <w:rPr/>
-        <w:t>For that I calculate the following features for each song:</w:t>
+        <w:t>DATA PROCESSING</w:t>
+      </w:r>
+    </w:p>
+    <w:p>
+      <w:pPr>
+        <w:pStyle w:val="Normal"/>
+        <w:jc w:val="both"/>
+        <w:rPr/>
+      </w:pPr>
+      <w:r>
+        <w:rPr/>
+        <w:t>My initial objective is to find out the characteristics that differentiate the number one songs from the rest of the songs. For that I calculate the following features for each song:</w:t>
       </w:r>
     </w:p>
     <w:p>
@@ -237,7 +197,7 @@
       </w:pPr>
       <w:r>
         <w:rPr/>
-        <w:t>Time in charts</w:t>
+        <w:t>Days in charts</w:t>
       </w:r>
     </w:p>
     <w:p>
@@ -253,6 +213,38 @@
       </w:pPr>
       <w:r>
         <w:rPr/>
+        <w:t>Days taken to climb from bottom to top</w:t>
+      </w:r>
+    </w:p>
+    <w:p>
+      <w:pPr>
+        <w:pStyle w:val="Normal"/>
+        <w:numPr>
+          <w:ilvl w:val="0"/>
+          <w:numId w:val="7"/>
+        </w:numPr>
+        <w:spacing w:lineRule="auto" w:line="240"/>
+        <w:jc w:val="both"/>
+        <w:rPr/>
+      </w:pPr>
+      <w:r>
+        <w:rPr/>
+        <w:t>Days in top position</w:t>
+      </w:r>
+    </w:p>
+    <w:p>
+      <w:pPr>
+        <w:pStyle w:val="Normal"/>
+        <w:numPr>
+          <w:ilvl w:val="0"/>
+          <w:numId w:val="7"/>
+        </w:numPr>
+        <w:spacing w:lineRule="auto" w:line="240"/>
+        <w:jc w:val="both"/>
+        <w:rPr/>
+      </w:pPr>
+      <w:r>
+        <w:rPr/>
         <w:t>Quantity of positions climbed from bottom to top</w:t>
       </w:r>
     </w:p>
@@ -296,26 +288,18 @@
       </w:pPr>
       <w:r>
         <w:rPr/>
-        <w:t xml:space="preserve">I work using a summary table to which I can pin the </w:t>
-      </w:r>
-      <w:r>
-        <w:rPr/>
-        <w:t xml:space="preserve">results of the features to each song. </w:t>
-      </w:r>
-    </w:p>
-    <w:p>
-      <w:pPr>
-        <w:pStyle w:val="Normal"/>
-        <w:jc w:val="both"/>
-        <w:rPr/>
-      </w:pPr>
-      <w:r>
-        <w:rPr/>
-        <w:t>I c</w:t>
-      </w:r>
-      <w:r>
-        <w:rPr/>
-        <w:t xml:space="preserve">alculate the next fields to get the previous features: </w:t>
+        <w:t>I do the work creating a summary table with unique entries per song and title. Then I pin the results of the features to each of the songs in the table.</w:t>
+      </w:r>
+    </w:p>
+    <w:p>
+      <w:pPr>
+        <w:pStyle w:val="Normal"/>
+        <w:jc w:val="both"/>
+        <w:rPr/>
+      </w:pPr>
+      <w:r>
+        <w:rPr/>
+        <w:t xml:space="preserve">I calculate the next fields for each song and title to get the previous features: </w:t>
       </w:r>
     </w:p>
     <w:p>
@@ -345,7 +329,7 @@
       </w:pPr>
       <w:r>
         <w:rPr/>
-        <w:t>The bottom position of each of the songs in the charts</w:t>
+        <w:t>The top position</w:t>
       </w:r>
     </w:p>
     <w:p>
@@ -360,7 +344,22 @@
       </w:pPr>
       <w:r>
         <w:rPr/>
-        <w:t>The top position of each song in charts</w:t>
+        <w:t>The date of the top position</w:t>
+      </w:r>
+    </w:p>
+    <w:p>
+      <w:pPr>
+        <w:pStyle w:val="ListParagraph"/>
+        <w:numPr>
+          <w:ilvl w:val="0"/>
+          <w:numId w:val="1"/>
+        </w:numPr>
+        <w:jc w:val="both"/>
+        <w:rPr/>
+      </w:pPr>
+      <w:r>
+        <w:rPr/>
+        <w:t>The bottom position prior to reaching the top position</w:t>
       </w:r>
     </w:p>
     <w:p>
@@ -386,11 +385,7 @@
       </w:pPr>
       <w:r>
         <w:rPr/>
-        <w:t xml:space="preserve">I select the songs where the OverallPeakPos (which came with the original data) and the calculated peak position match. </w:t>
-      </w:r>
-      <w:r>
-        <w:rPr/>
-        <w:t xml:space="preserve">To exclude song that peaked outside of the 1970 to 2010 time range. </w:t>
+        <w:t xml:space="preserve">I select the songs where the OverallPeakPos (which came with the original data) and the calculated peak position match. To exclude song that peaked outside of the 1970 to 2010 time range. </w:t>
       </w:r>
     </w:p>
     <w:p>
@@ -483,23 +478,7 @@
           <w:bCs/>
           <w:u w:val="single"/>
         </w:rPr>
-        <w:t xml:space="preserve">GENERIC </w:t>
-      </w:r>
-      <w:r>
-        <w:rPr>
-          <w:b/>
-          <w:bCs/>
-          <w:u w:val="single"/>
-        </w:rPr>
-        <w:t xml:space="preserve">DATA ANALYSIS </w:t>
-      </w:r>
-      <w:r>
-        <w:rPr>
-          <w:b/>
-          <w:bCs/>
-          <w:u w:val="single"/>
-        </w:rPr>
-        <w:t>PER DECADE</w:t>
+        <w:t>GENERIC DATA ANALYSIS PER DECADE</w:t>
       </w:r>
     </w:p>
     <w:p>
@@ -602,17 +581,10 @@
       </w:pPr>
       <w:r>
         <w:rPr>
-          <w:rFonts w:asciiTheme="minorHAnsi" w:cstheme="minorBidi" w:eastAsiaTheme="minorHAnsi" w:hAnsiTheme="minorHAnsi"/>
+          <w:rFonts w:eastAsia="Calibri" w:cs="" w:cstheme="minorBidi" w:eastAsiaTheme="minorHAnsi"/>
           <w:shd w:fill="auto" w:val="clear"/>
         </w:rPr>
-        <w:t>W</w:t>
-      </w:r>
-      <w:r>
-        <w:rPr>
-          <w:rFonts w:asciiTheme="minorHAnsi" w:cstheme="minorBidi" w:eastAsiaTheme="minorHAnsi" w:hAnsiTheme="minorHAnsi"/>
-          <w:shd w:fill="auto" w:val="clear"/>
-        </w:rPr>
-        <w:t xml:space="preserve">e want to be able to predict if a song has a chance of becoming a hit when entering the charts by its minimum starting position. </w:t>
+        <w:t xml:space="preserve">We want to be able to predict if a song has a chance of becoming a hit when entering the charts by its minimum starting position. </w:t>
       </w:r>
       <w:r>
         <w:rPr/>
@@ -626,7 +598,7 @@
           <w:ilvl w:val="0"/>
           <w:numId w:val="3"/>
         </w:numPr>
-        <w:ind w:hanging="0"/>
+        <w:ind w:left="720" w:hanging="0"/>
         <w:jc w:val="both"/>
         <w:rPr/>
       </w:pPr>
@@ -642,7 +614,7 @@
           <w:ilvl w:val="0"/>
           <w:numId w:val="3"/>
         </w:numPr>
-        <w:ind w:hanging="0"/>
+        <w:ind w:left="720" w:hanging="0"/>
         <w:jc w:val="both"/>
         <w:rPr/>
       </w:pPr>
@@ -658,7 +630,7 @@
           <w:ilvl w:val="0"/>
           <w:numId w:val="0"/>
         </w:numPr>
-        <w:ind w:hanging="0"/>
+        <w:ind w:left="0" w:hanging="0"/>
         <w:jc w:val="both"/>
         <w:rPr/>
       </w:pPr>
@@ -673,7 +645,7 @@
           <w:ilvl w:val="0"/>
           <w:numId w:val="0"/>
         </w:numPr>
-        <w:ind w:hanging="0"/>
+        <w:ind w:left="0" w:hanging="0"/>
         <w:jc w:val="both"/>
         <w:rPr/>
       </w:pPr>
@@ -715,7 +687,7 @@
           <w:numId w:val="0"/>
         </w:numPr>
         <w:spacing w:lineRule="auto" w:line="240"/>
-        <w:ind w:hanging="0"/>
+        <w:ind w:left="0" w:hanging="0"/>
         <w:jc w:val="both"/>
         <w:rPr/>
       </w:pPr>
@@ -732,7 +704,15 @@
       </w:pPr>
       <w:r>
         <w:rPr/>
-        <w:t>We create a dataframe with the following columns to summarize per decade the features outlined above:</w:t>
+        <w:t xml:space="preserve">We create a dataframe with the following columns to summarize per </w:t>
+      </w:r>
+      <w:r>
+        <w:rPr/>
+        <w:t>year</w:t>
+      </w:r>
+      <w:r>
+        <w:rPr/>
+        <w:t xml:space="preserve"> the features outlined above:</w:t>
       </w:r>
     </w:p>
     <w:tbl>
@@ -749,21 +729,20 @@
         </w:tblCellMar>
       </w:tblPr>
       <w:tblGrid>
-        <w:gridCol w:w="792"/>
-        <w:gridCol w:w="661"/>
-        <w:gridCol w:w="1420"/>
-        <w:gridCol w:w="1199"/>
-        <w:gridCol w:w="1200"/>
-        <w:gridCol w:w="1201"/>
+        <w:gridCol w:w="790"/>
+        <w:gridCol w:w="663"/>
+        <w:gridCol w:w="1419"/>
+        <w:gridCol w:w="1799"/>
+        <w:gridCol w:w="1802"/>
         <w:gridCol w:w="1079"/>
-        <w:gridCol w:w="736"/>
+        <w:gridCol w:w="735"/>
         <w:gridCol w:w="738"/>
       </w:tblGrid>
       <w:tr>
         <w:trPr/>
         <w:tc>
           <w:tcPr>
-            <w:tcW w:w="792" w:type="dxa"/>
+            <w:tcW w:w="790" w:type="dxa"/>
             <w:tcBorders>
               <w:top w:val="single" w:sz="4" w:space="0" w:color="000000"/>
               <w:left w:val="single" w:sz="4" w:space="0" w:color="000000"/>
@@ -773,6 +752,7 @@
           <w:p>
             <w:pPr>
               <w:pStyle w:val="TableContents"/>
+              <w:widowControl w:val="false"/>
               <w:spacing w:before="0" w:after="200"/>
               <w:rPr/>
             </w:pPr>
@@ -784,7 +764,7 @@
         </w:tc>
         <w:tc>
           <w:tcPr>
-            <w:tcW w:w="661" w:type="dxa"/>
+            <w:tcW w:w="663" w:type="dxa"/>
             <w:tcBorders>
               <w:top w:val="single" w:sz="4" w:space="0" w:color="000000"/>
               <w:left w:val="single" w:sz="4" w:space="0" w:color="000000"/>
@@ -794,6 +774,7 @@
           <w:p>
             <w:pPr>
               <w:pStyle w:val="TableContents"/>
+              <w:widowControl w:val="false"/>
               <w:spacing w:before="0" w:after="200"/>
               <w:rPr/>
             </w:pPr>
@@ -805,7 +786,7 @@
         </w:tc>
         <w:tc>
           <w:tcPr>
-            <w:tcW w:w="1420" w:type="dxa"/>
+            <w:tcW w:w="1419" w:type="dxa"/>
             <w:tcBorders>
               <w:top w:val="single" w:sz="4" w:space="0" w:color="000000"/>
               <w:left w:val="single" w:sz="4" w:space="0" w:color="000000"/>
@@ -815,6 +796,7 @@
           <w:p>
             <w:pPr>
               <w:pStyle w:val="TableContents"/>
+              <w:widowControl w:val="false"/>
               <w:spacing w:before="0" w:after="200"/>
               <w:rPr/>
             </w:pPr>
@@ -826,7 +808,7 @@
         </w:tc>
         <w:tc>
           <w:tcPr>
-            <w:tcW w:w="1199" w:type="dxa"/>
+            <w:tcW w:w="1799" w:type="dxa"/>
             <w:tcBorders>
               <w:top w:val="single" w:sz="4" w:space="0" w:color="000000"/>
               <w:left w:val="single" w:sz="4" w:space="0" w:color="000000"/>
@@ -836,6 +818,7 @@
           <w:p>
             <w:pPr>
               <w:pStyle w:val="TableContents"/>
+              <w:widowControl w:val="false"/>
               <w:spacing w:before="0" w:after="200"/>
               <w:rPr/>
             </w:pPr>
@@ -847,7 +830,7 @@
         </w:tc>
         <w:tc>
           <w:tcPr>
-            <w:tcW w:w="1200" w:type="dxa"/>
+            <w:tcW w:w="1802" w:type="dxa"/>
             <w:tcBorders>
               <w:top w:val="single" w:sz="4" w:space="0" w:color="000000"/>
               <w:left w:val="single" w:sz="4" w:space="0" w:color="000000"/>
@@ -857,37 +840,13 @@
           <w:p>
             <w:pPr>
               <w:pStyle w:val="TableContents"/>
+              <w:widowControl w:val="false"/>
               <w:spacing w:before="0" w:after="200"/>
               <w:rPr/>
             </w:pPr>
             <w:r>
               <w:rPr/>
-              <w:t>Min time in charts</w:t>
-            </w:r>
-          </w:p>
-        </w:tc>
-        <w:tc>
-          <w:tcPr>
-            <w:tcW w:w="1201" w:type="dxa"/>
-            <w:tcBorders>
-              <w:top w:val="single" w:sz="4" w:space="0" w:color="000000"/>
-              <w:left w:val="single" w:sz="4" w:space="0" w:color="000000"/>
-              <w:bottom w:val="single" w:sz="4" w:space="0" w:color="000000"/>
-            </w:tcBorders>
-          </w:tcPr>
-          <w:p>
-            <w:pPr>
-              <w:pStyle w:val="TableContents"/>
-              <w:spacing w:before="0" w:after="200"/>
-              <w:rPr/>
-            </w:pPr>
-            <w:r>
-              <w:rPr/>
-              <w:t xml:space="preserve">Avg Qty of pos climbed </w:t>
-            </w:r>
-            <w:r>
-              <w:rPr/>
-              <w:t>total</w:t>
+              <w:t>Avg Qty of pos climbed total</w:t>
             </w:r>
           </w:p>
         </w:tc>
@@ -903,6 +862,7 @@
           <w:p>
             <w:pPr>
               <w:pStyle w:val="TableContents"/>
+              <w:widowControl w:val="false"/>
               <w:spacing w:before="0" w:after="200"/>
               <w:rPr/>
             </w:pPr>
@@ -914,7 +874,7 @@
         </w:tc>
         <w:tc>
           <w:tcPr>
-            <w:tcW w:w="736" w:type="dxa"/>
+            <w:tcW w:w="735" w:type="dxa"/>
             <w:tcBorders>
               <w:top w:val="single" w:sz="4" w:space="0" w:color="000000"/>
               <w:left w:val="single" w:sz="4" w:space="0" w:color="000000"/>
@@ -924,6 +884,7 @@
           <w:p>
             <w:pPr>
               <w:pStyle w:val="TableContents"/>
+              <w:widowControl w:val="false"/>
               <w:spacing w:before="0" w:after="200"/>
               <w:rPr/>
             </w:pPr>
@@ -946,6 +907,7 @@
           <w:p>
             <w:pPr>
               <w:pStyle w:val="TableContents"/>
+              <w:widowControl w:val="false"/>
               <w:spacing w:before="0" w:after="200"/>
               <w:rPr/>
             </w:pPr>
@@ -972,14 +934,14 @@
         <w:pStyle w:val="Normal"/>
         <w:jc w:val="both"/>
         <w:rPr>
-          <w:rFonts w:asciiTheme="minorHAnsi" w:cstheme="minorBidi" w:eastAsiaTheme="minorHAnsi" w:hAnsiTheme="minorHAnsi"/>
+          <w:rFonts w:ascii="Calibri" w:hAnsi="Calibri" w:eastAsia="Calibri" w:cs="" w:asciiTheme="minorHAnsi" w:cstheme="minorBidi" w:eastAsiaTheme="minorHAnsi" w:hAnsiTheme="minorHAnsi"/>
           <w:highlight w:val="none"/>
           <w:shd w:fill="FFFF00" w:val="clear"/>
         </w:rPr>
       </w:pPr>
       <w:r>
         <w:rPr>
-          <w:rFonts w:asciiTheme="minorHAnsi" w:cstheme="minorBidi" w:eastAsiaTheme="minorHAnsi" w:hAnsiTheme="minorHAnsi"/>
+          <w:rFonts w:eastAsia="Calibri" w:cs="" w:cstheme="minorBidi" w:eastAsiaTheme="minorHAnsi"/>
           <w:shd w:fill="FFFF00" w:val="clear"/>
         </w:rPr>
         <w:t>1 graph for positions + 1 graph for time</w:t>
@@ -993,7 +955,7 @@
       </w:pPr>
       <w:r>
         <w:rPr>
-          <w:rFonts w:asciiTheme="minorHAnsi" w:cstheme="minorBidi" w:eastAsiaTheme="minorHAnsi" w:hAnsiTheme="minorHAnsi"/>
+          <w:rFonts w:eastAsia="Calibri" w:cs="" w:cstheme="minorBidi" w:eastAsiaTheme="minorHAnsi"/>
           <w:shd w:fill="FFFF00" w:val="clear"/>
         </w:rPr>
         <w:t xml:space="preserve">Bar line graph for positions: show per decade n1 vs rest of songs average of position climbed in total, from start and starting position. </w:t>
@@ -1004,27 +966,33 @@
         <w:pStyle w:val="Normal"/>
         <w:jc w:val="both"/>
         <w:rPr>
-          <w:rFonts w:asciiTheme="minorHAnsi" w:cstheme="minorBidi" w:eastAsiaTheme="minorHAnsi" w:hAnsiTheme="minorHAnsi"/>
+          <w:rFonts w:ascii="Calibri" w:hAnsi="Calibri" w:eastAsia="Calibri" w:cs="" w:asciiTheme="minorHAnsi" w:cstheme="minorBidi" w:eastAsiaTheme="minorHAnsi" w:hAnsiTheme="minorHAnsi"/>
           <w:highlight w:val="none"/>
           <w:shd w:fill="FFFF00" w:val="clear"/>
         </w:rPr>
       </w:pPr>
       <w:r>
-        <w:rPr/>
-      </w:r>
-    </w:p>
-    <w:p>
-      <w:pPr>
-        <w:pStyle w:val="Normal"/>
-        <w:jc w:val="both"/>
-        <w:rPr>
-          <w:rFonts w:asciiTheme="minorHAnsi" w:cstheme="minorBidi" w:eastAsiaTheme="minorHAnsi" w:hAnsiTheme="minorHAnsi"/>
+        <w:rPr>
+          <w:rFonts w:eastAsia="Calibri" w:cs="" w:cstheme="minorBidi" w:eastAsiaTheme="minorHAnsi"/>
+          <w:shd w:fill="FFFF00" w:val="clear"/>
+        </w:rPr>
+      </w:r>
+    </w:p>
+    <w:p>
+      <w:pPr>
+        <w:pStyle w:val="Normal"/>
+        <w:jc w:val="both"/>
+        <w:rPr>
+          <w:rFonts w:ascii="Calibri" w:hAnsi="Calibri" w:eastAsia="Calibri" w:cs="" w:asciiTheme="minorHAnsi" w:cstheme="minorBidi" w:eastAsiaTheme="minorHAnsi" w:hAnsiTheme="minorHAnsi"/>
           <w:highlight w:val="none"/>
           <w:shd w:fill="FFFF00" w:val="clear"/>
         </w:rPr>
       </w:pPr>
       <w:r>
-        <w:rPr/>
+        <w:rPr>
+          <w:rFonts w:eastAsia="Calibri" w:cs="" w:cstheme="minorBidi" w:eastAsiaTheme="minorHAnsi"/>
+          <w:shd w:fill="FFFF00" w:val="clear"/>
+        </w:rPr>
       </w:r>
       <w:r>
         <w:br w:type="page"/>
@@ -1047,46 +1015,22 @@
           <w:bCs/>
           <w:u w:val="single"/>
         </w:rPr>
-        <w:t>DISTRIBUTION</w:t>
-      </w:r>
-      <w:r>
-        <w:rPr>
-          <w:b/>
-          <w:bCs/>
-          <w:u w:val="single"/>
-        </w:rPr>
-        <w:t xml:space="preserve"> </w:t>
-      </w:r>
-      <w:r>
-        <w:rPr>
-          <w:b/>
-          <w:bCs/>
-          <w:u w:val="single"/>
-        </w:rPr>
-        <w:t xml:space="preserve">ANALYSIS </w:t>
-      </w:r>
-      <w:r>
-        <w:rPr>
-          <w:b/>
-          <w:bCs/>
-          <w:u w:val="single"/>
-        </w:rPr>
-        <w:t>PER DECADE</w:t>
-      </w:r>
-    </w:p>
-    <w:p>
-      <w:pPr>
-        <w:pStyle w:val="Normal"/>
-        <w:jc w:val="both"/>
-        <w:rPr>
-          <w:rFonts w:asciiTheme="minorHAnsi" w:cstheme="minorBidi" w:eastAsiaTheme="minorHAnsi" w:hAnsiTheme="minorHAnsi"/>
+        <w:t>DISTRIBUTION ANALYSIS PER DECADE</w:t>
+      </w:r>
+    </w:p>
+    <w:p>
+      <w:pPr>
+        <w:pStyle w:val="Normal"/>
+        <w:jc w:val="both"/>
+        <w:rPr>
+          <w:rFonts w:ascii="Calibri" w:hAnsi="Calibri" w:eastAsia="Calibri" w:cs="" w:asciiTheme="minorHAnsi" w:cstheme="minorBidi" w:eastAsiaTheme="minorHAnsi" w:hAnsiTheme="minorHAnsi"/>
           <w:highlight w:val="none"/>
           <w:shd w:fill="FFFF00" w:val="clear"/>
         </w:rPr>
       </w:pPr>
       <w:r>
         <w:rPr>
-          <w:rFonts w:asciiTheme="minorHAnsi" w:cstheme="minorBidi" w:eastAsiaTheme="minorHAnsi" w:hAnsiTheme="minorHAnsi"/>
+          <w:rFonts w:eastAsia="Calibri" w:cs="" w:cstheme="minorBidi" w:eastAsiaTheme="minorHAnsi"/>
           <w:shd w:fill="FFFF00" w:val="clear"/>
         </w:rPr>
         <w:t>We want to do an equivalence analysis of the data for each decade, to calculate if the distributions for the characteristics to be used in a machine learning model are equivalent or whether the model should be done for a particular decade.</w:t>
@@ -1180,14 +1124,14 @@
         <w:pStyle w:val="Normal"/>
         <w:jc w:val="both"/>
         <w:rPr>
-          <w:rFonts w:asciiTheme="minorHAnsi" w:cstheme="minorBidi" w:eastAsiaTheme="minorHAnsi" w:hAnsiTheme="minorHAnsi"/>
+          <w:rFonts w:ascii="Calibri" w:hAnsi="Calibri" w:eastAsia="Calibri" w:cs="" w:asciiTheme="minorHAnsi" w:cstheme="minorBidi" w:eastAsiaTheme="minorHAnsi" w:hAnsiTheme="minorHAnsi"/>
           <w:highlight w:val="none"/>
           <w:shd w:fill="FFFF00" w:val="clear"/>
         </w:rPr>
       </w:pPr>
       <w:r>
         <w:rPr>
-          <w:rFonts w:asciiTheme="minorHAnsi" w:cstheme="minorBidi" w:eastAsiaTheme="minorHAnsi" w:hAnsiTheme="minorHAnsi"/>
+          <w:rFonts w:eastAsia="Calibri" w:cs="" w:cstheme="minorBidi" w:eastAsiaTheme="minorHAnsi"/>
           <w:shd w:fill="FFFF00" w:val="clear"/>
         </w:rPr>
         <w:t>MACHINE LEARNING</w:t>
@@ -1213,14 +1157,14 @@
         </w:numPr>
         <w:jc w:val="both"/>
         <w:rPr>
-          <w:rFonts w:asciiTheme="minorHAnsi" w:cstheme="minorBidi" w:eastAsiaTheme="minorHAnsi" w:hAnsiTheme="minorHAnsi"/>
+          <w:rFonts w:ascii="Calibri" w:hAnsi="Calibri" w:eastAsia="Calibri" w:cs="" w:asciiTheme="minorHAnsi" w:cstheme="minorBidi" w:eastAsiaTheme="minorHAnsi" w:hAnsiTheme="minorHAnsi"/>
           <w:highlight w:val="none"/>
           <w:shd w:fill="FFFF00" w:val="clear"/>
         </w:rPr>
       </w:pPr>
       <w:r>
         <w:rPr>
-          <w:rFonts w:asciiTheme="minorHAnsi" w:cstheme="minorBidi" w:eastAsiaTheme="minorHAnsi" w:hAnsiTheme="minorHAnsi"/>
+          <w:rFonts w:eastAsia="Calibri" w:cs="" w:cstheme="minorBidi" w:eastAsiaTheme="minorHAnsi"/>
           <w:shd w:fill="FFFF00" w:val="clear"/>
         </w:rPr>
         <w:t>Words in lyrics</w:t>
@@ -1235,14 +1179,14 @@
         </w:numPr>
         <w:jc w:val="both"/>
         <w:rPr>
-          <w:rFonts w:asciiTheme="minorHAnsi" w:cstheme="minorBidi" w:eastAsiaTheme="minorHAnsi" w:hAnsiTheme="minorHAnsi"/>
+          <w:rFonts w:ascii="Calibri" w:hAnsi="Calibri" w:eastAsia="Calibri" w:cs="" w:asciiTheme="minorHAnsi" w:cstheme="minorBidi" w:eastAsiaTheme="minorHAnsi" w:hAnsiTheme="minorHAnsi"/>
           <w:highlight w:val="none"/>
           <w:shd w:fill="FFFF00" w:val="clear"/>
         </w:rPr>
       </w:pPr>
       <w:r>
         <w:rPr>
-          <w:rFonts w:asciiTheme="minorHAnsi" w:cstheme="minorBidi" w:eastAsiaTheme="minorHAnsi" w:hAnsiTheme="minorHAnsi"/>
+          <w:rFonts w:eastAsia="Calibri" w:cs="" w:cstheme="minorBidi" w:eastAsiaTheme="minorHAnsi"/>
           <w:shd w:fill="FFFF00" w:val="clear"/>
         </w:rPr>
         <w:t xml:space="preserve">Music genre </w:t>
@@ -1329,14 +1273,14 @@
         </w:numPr>
         <w:jc w:val="both"/>
         <w:rPr>
-          <w:rFonts w:asciiTheme="minorHAnsi" w:cstheme="minorBidi" w:eastAsiaTheme="minorHAnsi" w:hAnsiTheme="minorHAnsi"/>
+          <w:rFonts w:ascii="Calibri" w:hAnsi="Calibri" w:eastAsia="Calibri" w:cs="" w:asciiTheme="minorHAnsi" w:cstheme="minorBidi" w:eastAsiaTheme="minorHAnsi" w:hAnsiTheme="minorHAnsi"/>
           <w:highlight w:val="none"/>
           <w:shd w:fill="FFFF00" w:val="clear"/>
         </w:rPr>
       </w:pPr>
       <w:r>
         <w:rPr>
-          <w:rFonts w:asciiTheme="minorHAnsi" w:cstheme="minorBidi" w:eastAsiaTheme="minorHAnsi" w:hAnsiTheme="minorHAnsi"/>
+          <w:rFonts w:eastAsia="Calibri" w:cs="" w:cstheme="minorBidi" w:eastAsiaTheme="minorHAnsi"/>
           <w:shd w:fill="FFFF00" w:val="clear"/>
         </w:rPr>
         <w:t>Song’s composition: Song’s sheet music</w:t>
@@ -1351,14 +1295,14 @@
         </w:numPr>
         <w:jc w:val="both"/>
         <w:rPr>
-          <w:rFonts w:asciiTheme="minorHAnsi" w:cstheme="minorBidi" w:eastAsiaTheme="minorHAnsi" w:hAnsiTheme="minorHAnsi"/>
+          <w:rFonts w:ascii="Calibri" w:hAnsi="Calibri" w:eastAsia="Calibri" w:cs="" w:asciiTheme="minorHAnsi" w:cstheme="minorBidi" w:eastAsiaTheme="minorHAnsi" w:hAnsiTheme="minorHAnsi"/>
           <w:highlight w:val="none"/>
           <w:shd w:fill="FFFF00" w:val="clear"/>
         </w:rPr>
       </w:pPr>
       <w:r>
         <w:rPr>
-          <w:rFonts w:asciiTheme="minorHAnsi" w:cstheme="minorBidi" w:eastAsiaTheme="minorHAnsi" w:hAnsiTheme="minorHAnsi"/>
+          <w:rFonts w:eastAsia="Calibri" w:cs="" w:cstheme="minorBidi" w:eastAsiaTheme="minorHAnsi"/>
           <w:shd w:fill="FFFF00" w:val="clear"/>
         </w:rPr>
         <w:t>Song’s recording studio</w:t>
@@ -1373,14 +1317,14 @@
         </w:numPr>
         <w:jc w:val="both"/>
         <w:rPr>
-          <w:rFonts w:asciiTheme="minorHAnsi" w:cstheme="minorBidi" w:eastAsiaTheme="minorHAnsi" w:hAnsiTheme="minorHAnsi"/>
+          <w:rFonts w:ascii="Calibri" w:hAnsi="Calibri" w:eastAsia="Calibri" w:cs="" w:asciiTheme="minorHAnsi" w:cstheme="minorBidi" w:eastAsiaTheme="minorHAnsi" w:hAnsiTheme="minorHAnsi"/>
           <w:highlight w:val="none"/>
           <w:shd w:fill="FFFF00" w:val="clear"/>
         </w:rPr>
       </w:pPr>
       <w:r>
         <w:rPr>
-          <w:rFonts w:asciiTheme="minorHAnsi" w:cstheme="minorBidi" w:eastAsiaTheme="minorHAnsi" w:hAnsiTheme="minorHAnsi"/>
+          <w:rFonts w:eastAsia="Calibri" w:cs="" w:cstheme="minorBidi" w:eastAsiaTheme="minorHAnsi"/>
           <w:shd w:fill="FFFF00" w:val="clear"/>
         </w:rPr>
         <w:t>Song’s producers</w:t>

</xml_diff>

<commit_message>
Removal of nested loops through the use of product function with itertools
</commit_message>
<xml_diff>
--- a/Wiki.docx
+++ b/Wiki.docx
@@ -492,7 +492,13 @@
         <w:jc w:val="both"/>
       </w:pPr>
       <w:r>
-        <w:t xml:space="preserve">In this module I create a summary table for each of the decades where I get the means of the features. I can see that in some of the features such as Days </w:t>
+        <w:t xml:space="preserve">In this module I create a summary table for each of the decades where I get the means of the </w:t>
+      </w:r>
+      <w:r>
+        <w:t xml:space="preserve">calculated </w:t>
+      </w:r>
+      <w:r>
+        <w:t xml:space="preserve">features. I can see that some of the features such as Days </w:t>
       </w:r>
       <w:proofErr w:type="gramStart"/>
       <w:r>
@@ -500,7 +506,13 @@
       </w:r>
       <w:proofErr w:type="gramEnd"/>
       <w:r>
-        <w:t xml:space="preserve"> Charts have a lot of variation in different decades. </w:t>
+        <w:t xml:space="preserve"> Charts have a lot of variation </w:t>
+      </w:r>
+      <w:r>
+        <w:t>among</w:t>
+      </w:r>
+      <w:r>
+        <w:t xml:space="preserve"> different decades. </w:t>
       </w:r>
     </w:p>
     <w:p>
@@ -730,7 +742,16 @@
         <w:jc w:val="both"/>
       </w:pPr>
       <w:r>
-        <w:t>The top position that it’ll reach</w:t>
+        <w:t xml:space="preserve">The top position that </w:t>
+      </w:r>
+      <w:r>
+        <w:t xml:space="preserve">a song will </w:t>
+      </w:r>
+      <w:r>
+        <w:t>reach</w:t>
+      </w:r>
+      <w:r>
+        <w:t xml:space="preserve"> when entering the charts</w:t>
       </w:r>
     </w:p>
     <w:p>
@@ -2798,7 +2819,6 @@
     </w:pPr>
     <w:rPr>
       <w:rFonts w:cs="Lucida Sans"/>
-      <w:lang/>
     </w:rPr>
   </w:style>
   <w:style w:type="paragraph" w:styleId="Prrafodelista">

</xml_diff>